<commit_message>
Tách file ra r
</commit_message>
<xml_diff>
--- a/Proj2.docx
+++ b/Proj2.docx
@@ -33458,12 +33458,54 @@
       </w:tr>
     </w:tbl>
     <w:p>
+      <w:pPr>
+        <w:rPr>
+          <w:rFonts w:ascii="Cambria" w:hAnsi="Cambria"/>
+          <w:shd w:val="clear" w:color="auto" w:fill="FFFFFF"/>
+        </w:rPr>
+      </w:pPr>
       <w:r>
         <w:rPr>
           <w:shd w:val="clear" w:color="auto" w:fill="FFFFFF"/>
         </w:rPr>
         <w:br w:type="page"/>
       </w:r>
+      <w:r>
+        <w:rPr>
+          <w:shd w:val="clear" w:color="auto" w:fill="FFFFFF"/>
+        </w:rPr>
+        <w:lastRenderedPageBreak/>
+        <w:t>Programming P</w:t>
+      </w:r>
+      <w:r>
+        <w:rPr>
+          <w:rFonts w:ascii="Cambria" w:hAnsi="Cambria"/>
+          <w:shd w:val="clear" w:color="auto" w:fill="FFFFFF"/>
+        </w:rPr>
+        <w:t xml:space="preserve">art </w:t>
+      </w:r>
+    </w:p>
+    <w:p>
+      <w:pPr>
+        <w:rPr>
+          <w:rFonts w:ascii="Cambria" w:hAnsi="Cambria"/>
+          <w:shd w:val="clear" w:color="auto" w:fill="FFFFFF"/>
+        </w:rPr>
+      </w:pPr>
+      <w:r>
+        <w:rPr>
+          <w:rFonts w:ascii="Cambria" w:hAnsi="Cambria"/>
+          <w:shd w:val="clear" w:color="auto" w:fill="FFFFFF"/>
+        </w:rPr>
+        <w:t xml:space="preserve">Requirement 1: </w:t>
+      </w:r>
+    </w:p>
+    <w:p>
+      <w:pPr>
+        <w:rPr>
+          <w:rFonts w:ascii="Cambria" w:hAnsi="Cambria"/>
+        </w:rPr>
+      </w:pPr>
     </w:p>
     <w:sectPr>
       <w:pgSz w:w="11907" w:h="16840" w:code="9"/>

</xml_diff>